<commit_message>
Added data and small updates to word doc
</commit_message>
<xml_diff>
--- a/Norway_Morsa/WATExR tool suggested workflow.docx
+++ b/Norway_Morsa/WATExR tool suggested workflow.docx
@@ -540,19 +540,193 @@
         <w:rPr>
           <w:lang w:val="en-GB"/>
         </w:rPr>
-        <w:t>Hindcast experiment 1: met.no’s 1km x 1km gridded data (done already</w:t>
-      </w:r>
-      <w:r>
-        <w:rPr>
-          <w:lang w:val="en-GB"/>
-        </w:rPr>
-        <w:t xml:space="preserve">, saved here, for example: </w:t>
-      </w:r>
-      <w:r>
-        <w:rPr>
-          <w:lang w:val="en-GB"/>
-        </w:rPr>
-        <w:t>K:\Prosjekter\Ferskvann\O-17323 WATExR\06_CaseStudy\Data\Met\Gridded1km</w:t>
+        <w:t>Hindcast experiment 1:</w:t>
+      </w:r>
+    </w:p>
+    <w:p>
+      <w:pPr>
+        <w:pStyle w:val="ListParagraph"/>
+        <w:numPr>
+          <w:ilvl w:val="2"/>
+          <w:numId w:val="1"/>
+        </w:numPr>
+        <w:rPr>
+          <w:lang w:val="en-GB"/>
+        </w:rPr>
+      </w:pPr>
+      <w:r>
+        <w:rPr>
+          <w:lang w:val="en-GB"/>
+        </w:rPr>
+        <w:t>met.no’s 1km x 1km gridded data (done already</w:t>
+      </w:r>
+      <w:r>
+        <w:rPr>
+          <w:lang w:val="en-GB"/>
+        </w:rPr>
+        <w:t>, saved here, for example</w:t>
+      </w:r>
+      <w:r>
+        <w:rPr>
+          <w:lang w:val="en-GB"/>
+        </w:rPr>
+        <w:t xml:space="preserve"> </w:t>
+      </w:r>
+      <w:r>
+        <w:rPr>
+          <w:lang w:val="en-GB"/>
+        </w:rPr>
+        <w:t>GitHub\WATExR\Norway_Morsa\Data\Meteorological\Obs_metno\Obs_Metno_1km_gridded_Morsa.csv</w:t>
+      </w:r>
+    </w:p>
+    <w:p>
+      <w:pPr>
+        <w:pStyle w:val="ListParagraph"/>
+        <w:numPr>
+          <w:ilvl w:val="2"/>
+          <w:numId w:val="1"/>
+        </w:numPr>
+        <w:rPr>
+          <w:lang w:val="en-GB"/>
+        </w:rPr>
+      </w:pPr>
+      <w:r>
+        <w:rPr>
+          <w:lang w:val="en-GB"/>
+        </w:rPr>
+        <w:lastRenderedPageBreak/>
+        <w:t>For wind, weather station data from Rygge airport:</w:t>
+      </w:r>
+    </w:p>
+    <w:p>
+      <w:pPr>
+        <w:pStyle w:val="ListParagraph"/>
+        <w:ind w:left="2508"/>
+        <w:rPr>
+          <w:lang w:val="en-GB"/>
+        </w:rPr>
+      </w:pPr>
+      <w:r>
+        <w:rPr>
+          <w:lang w:val="en-GB"/>
+        </w:rPr>
+        <w:t>GitHub\WATExR\Norway_Morsa\Data\Meteorological\Obs_metno\Obs_Rygge_MeanWindSpeed.csv</w:t>
+      </w:r>
+    </w:p>
+    <w:p>
+      <w:pPr>
+        <w:pStyle w:val="ListParagraph"/>
+        <w:numPr>
+          <w:ilvl w:val="1"/>
+          <w:numId w:val="1"/>
+        </w:numPr>
+        <w:rPr>
+          <w:lang w:val="en-GB"/>
+        </w:rPr>
+      </w:pPr>
+      <w:r>
+        <w:rPr>
+          <w:lang w:val="en-GB"/>
+        </w:rPr>
+        <w:t xml:space="preserve">Hindcast experiment 2: </w:t>
+      </w:r>
+      <w:r>
+        <w:rPr>
+          <w:lang w:val="en-GB"/>
+        </w:rPr>
+        <w:t>ERA-interim</w:t>
+      </w:r>
+    </w:p>
+    <w:p>
+      <w:pPr>
+        <w:pStyle w:val="ListParagraph"/>
+        <w:numPr>
+          <w:ilvl w:val="1"/>
+          <w:numId w:val="1"/>
+        </w:numPr>
+        <w:rPr>
+          <w:lang w:val="en-GB"/>
+        </w:rPr>
+      </w:pPr>
+      <w:r>
+        <w:rPr>
+          <w:lang w:val="en-GB"/>
+        </w:rPr>
+        <w:t>Check out how big the bias is in ERA-Interim data compared to met.no data</w:t>
+      </w:r>
+    </w:p>
+    <w:p>
+      <w:pPr>
+        <w:pStyle w:val="ListParagraph"/>
+        <w:numPr>
+          <w:ilvl w:val="1"/>
+          <w:numId w:val="1"/>
+        </w:numPr>
+        <w:rPr>
+          <w:lang w:val="en-GB"/>
+        </w:rPr>
+      </w:pPr>
+      <w:r>
+        <w:rPr>
+          <w:lang w:val="en-GB"/>
+        </w:rPr>
+        <w:t xml:space="preserve">Bias correct </w:t>
+      </w:r>
+      <w:r>
+        <w:rPr>
+          <w:lang w:val="en-GB"/>
+        </w:rPr>
+        <w:t>ERA-interim data</w:t>
+      </w:r>
+      <w:r>
+        <w:rPr>
+          <w:lang w:val="en-GB"/>
+        </w:rPr>
+        <w:t xml:space="preserve"> using </w:t>
+      </w:r>
+      <w:r>
+        <w:rPr>
+          <w:lang w:val="en-GB"/>
+        </w:rPr>
+        <w:t>observed</w:t>
+      </w:r>
+      <w:r>
+        <w:rPr>
+          <w:lang w:val="en-GB"/>
+        </w:rPr>
+        <w:t xml:space="preserve"> data (</w:t>
+      </w:r>
+      <w:r>
+        <w:rPr>
+          <w:lang w:val="en-GB"/>
+        </w:rPr>
+        <w:t xml:space="preserve">a </w:t>
+      </w:r>
+      <w:r>
+        <w:rPr>
+          <w:lang w:val="en-GB"/>
+        </w:rPr>
+        <w:t>function in the Climate4R package does this</w:t>
+      </w:r>
+      <w:r>
+        <w:rPr>
+          <w:lang w:val="en-GB"/>
+        </w:rPr>
+        <w:t xml:space="preserve">. Need to double-check that any spatial resampling that also goes on in the bias correct function is </w:t>
+      </w:r>
+      <w:r>
+        <w:rPr>
+          <w:lang w:val="en-GB"/>
+        </w:rPr>
+        <w:t>ok. Perhaps get Six</w:t>
+      </w:r>
+      <w:bookmarkStart w:id="0" w:name="_GoBack"/>
+      <w:bookmarkEnd w:id="0"/>
+      <w:r>
+        <w:rPr>
+          <w:lang w:val="en-GB"/>
+        </w:rPr>
+        <w:t>to to adapt it for us so it works with a single time series rather than a gridded dataset</w:t>
       </w:r>
       <w:r>
         <w:rPr>
@@ -576,13 +750,7 @@
         <w:rPr>
           <w:lang w:val="en-GB"/>
         </w:rPr>
-        <w:t xml:space="preserve">Hindcast experiment 2: </w:t>
-      </w:r>
-      <w:r>
-        <w:rPr>
-          <w:lang w:val="en-GB"/>
-        </w:rPr>
-        <w:t>ERA-interim</w:t>
+        <w:t>If have time: also download ERA5 data (from Copernicus, not on the Santander server yet). How is the bias? Ok to use without bias correction?</w:t>
       </w:r>
     </w:p>
     <w:p>
@@ -600,86 +768,13 @@
         <w:rPr>
           <w:lang w:val="en-GB"/>
         </w:rPr>
-        <w:t>Check out how big the bias is in ERA-Interim data compared to met.no data</w:t>
-      </w:r>
-    </w:p>
-    <w:p>
-      <w:pPr>
-        <w:pStyle w:val="ListParagraph"/>
-        <w:numPr>
-          <w:ilvl w:val="1"/>
-          <w:numId w:val="1"/>
-        </w:numPr>
-        <w:rPr>
-          <w:lang w:val="en-GB"/>
-        </w:rPr>
-      </w:pPr>
-      <w:r>
-        <w:rPr>
-          <w:lang w:val="en-GB"/>
-        </w:rPr>
-        <w:lastRenderedPageBreak/>
-        <w:t xml:space="preserve">Bias correct </w:t>
-      </w:r>
-      <w:r>
-        <w:rPr>
-          <w:lang w:val="en-GB"/>
-        </w:rPr>
-        <w:t>ERA-interim data</w:t>
-      </w:r>
-      <w:r>
-        <w:rPr>
-          <w:lang w:val="en-GB"/>
-        </w:rPr>
-        <w:t xml:space="preserve"> using met.no data (function in the Climate4R package does this</w:t>
-      </w:r>
-      <w:r>
-        <w:rPr>
-          <w:lang w:val="en-GB"/>
-        </w:rPr>
-        <w:t>. Need to double-check that any spatial resampling that also goes on in the bias correct function is ok…</w:t>
-      </w:r>
-      <w:r>
-        <w:rPr>
-          <w:lang w:val="en-GB"/>
-        </w:rPr>
-        <w:t>)</w:t>
-      </w:r>
-    </w:p>
-    <w:p>
-      <w:pPr>
-        <w:pStyle w:val="ListParagraph"/>
-        <w:numPr>
-          <w:ilvl w:val="1"/>
-          <w:numId w:val="1"/>
-        </w:numPr>
-        <w:rPr>
-          <w:lang w:val="en-GB"/>
-        </w:rPr>
-      </w:pPr>
-      <w:r>
-        <w:rPr>
-          <w:lang w:val="en-GB"/>
-        </w:rPr>
-        <w:t>If have time: also download ERA5 data (from Copernicus, not on the Santander server yet). How is the bias? Ok to use without bias correction?</w:t>
-      </w:r>
-    </w:p>
-    <w:p>
-      <w:pPr>
-        <w:pStyle w:val="ListParagraph"/>
-        <w:numPr>
-          <w:ilvl w:val="1"/>
-          <w:numId w:val="1"/>
-        </w:numPr>
-        <w:rPr>
-          <w:lang w:val="en-GB"/>
-        </w:rPr>
-      </w:pPr>
-      <w:r>
-        <w:rPr>
-          <w:lang w:val="en-GB"/>
-        </w:rPr>
         <w:t>Rearrange into nice Python structure</w:t>
+      </w:r>
+      <w:r>
+        <w:rPr>
+          <w:lang w:val="en-GB"/>
+        </w:rPr>
+        <w:t xml:space="preserve"> for accessing later</w:t>
       </w:r>
     </w:p>
     <w:p>
@@ -792,48 +887,32 @@
           <w:color w:val="3D3C40"/>
           <w:lang w:val="en-GB" w:eastAsia="en-GB"/>
         </w:rPr>
-        <w:t>Variables of interest: precipitation, min and max temp (to calculate PET), daily mean temp, wind speed, (anything else that MyLake needs?).</w:t>
-      </w:r>
-      <w:r>
+        <w:t>Variables of interest: precipitation, min and max temp (to calculate PET), daily mean temp, wind speed, (anything else that MyLake needs?). Climate4R scripts calculate PET if you run those bit of the code.</w:t>
+      </w:r>
+    </w:p>
+    <w:p>
+      <w:pPr>
+        <w:pStyle w:val="ListParagraph"/>
+        <w:numPr>
+          <w:ilvl w:val="1"/>
+          <w:numId w:val="1"/>
+        </w:numPr>
+        <w:suppressAutoHyphens/>
+        <w:spacing w:before="120" w:after="0" w:line="276" w:lineRule="auto"/>
+        <w:jc w:val="both"/>
         <w:rPr>
           <w:rFonts w:eastAsia="Times New Roman" w:cs="Calibri"/>
           <w:color w:val="3D3C40"/>
           <w:lang w:val="en-GB" w:eastAsia="en-GB"/>
         </w:rPr>
-        <w:t xml:space="preserve"> Climate4R scripts calculate PET if you run those bit of the code.</w:t>
-      </w:r>
-    </w:p>
-    <w:p>
-      <w:pPr>
-        <w:pStyle w:val="ListParagraph"/>
-        <w:numPr>
-          <w:ilvl w:val="1"/>
-          <w:numId w:val="1"/>
-        </w:numPr>
-        <w:suppressAutoHyphens/>
-        <w:spacing w:before="120" w:after="0" w:line="276" w:lineRule="auto"/>
-        <w:jc w:val="both"/>
+      </w:pPr>
+      <w:r>
         <w:rPr>
           <w:rFonts w:eastAsia="Times New Roman" w:cs="Calibri"/>
           <w:color w:val="3D3C40"/>
           <w:lang w:val="en-GB" w:eastAsia="en-GB"/>
         </w:rPr>
-      </w:pPr>
-      <w:r>
-        <w:rPr>
-          <w:rFonts w:eastAsia="Times New Roman" w:cs="Calibri"/>
-          <w:color w:val="3D3C40"/>
-          <w:lang w:val="en-GB" w:eastAsia="en-GB"/>
-        </w:rPr>
-        <w:t>For each season in the hindcast period:</w:t>
-      </w:r>
-      <w:r>
-        <w:rPr>
-          <w:rFonts w:eastAsia="Times New Roman" w:cs="Calibri"/>
-          <w:color w:val="3D3C40"/>
-          <w:lang w:val="en-GB" w:eastAsia="en-GB"/>
-        </w:rPr>
-        <w:t xml:space="preserve"> </w:t>
+        <w:t xml:space="preserve">For each season in the hindcast period: </w:t>
       </w:r>
       <w:r>
         <w:rPr>
@@ -1098,6 +1177,12 @@
         </w:rPr>
         <w:t xml:space="preserve"> looks ok</w:t>
       </w:r>
+      <w:r>
+        <w:rPr>
+          <w:lang w:val="en-GB"/>
+        </w:rPr>
+        <w:t>.</w:t>
+      </w:r>
     </w:p>
     <w:p>
       <w:pPr>
@@ -1106,6 +1191,29 @@
           <w:ilvl w:val="0"/>
           <w:numId w:val="1"/>
         </w:numPr>
+        <w:suppressAutoHyphens/>
+        <w:spacing w:before="120" w:after="0" w:line="276" w:lineRule="auto"/>
+        <w:jc w:val="both"/>
+        <w:rPr>
+          <w:rFonts w:eastAsia="Times New Roman"/>
+          <w:color w:val="3D3C40"/>
+          <w:lang w:val="en-GB" w:eastAsia="en-GB"/>
+        </w:rPr>
+      </w:pPr>
+      <w:r>
+        <w:rPr>
+          <w:lang w:val="en-GB"/>
+        </w:rPr>
+        <w:t>Have a go at doing a tercile plot comparing observed data and seasonal forecast data (Climate4R package has a function for this).</w:t>
+      </w:r>
+    </w:p>
+    <w:p>
+      <w:pPr>
+        <w:pStyle w:val="ListParagraph"/>
+        <w:numPr>
+          <w:ilvl w:val="0"/>
+          <w:numId w:val="1"/>
+        </w:numPr>
         <w:rPr>
           <w:lang w:val="en-GB"/>
         </w:rPr>
@@ -1188,7 +1296,19 @@
         <w:rPr>
           <w:lang w:val="en-GB"/>
         </w:rPr>
-        <w:t xml:space="preserve">All these things are worked out in notebook </w:t>
+        <w:t xml:space="preserve">All these </w:t>
+      </w:r>
+      <w:r>
+        <w:rPr>
+          <w:lang w:val="en-GB"/>
+        </w:rPr>
+        <w:t>features</w:t>
+      </w:r>
+      <w:r>
+        <w:rPr>
+          <w:lang w:val="en-GB"/>
+        </w:rPr>
+        <w:t xml:space="preserve"> are worked out in notebook </w:t>
       </w:r>
       <w:r>
         <w:rPr>
@@ -1243,25 +1363,19 @@
         <w:rPr>
           <w:lang w:val="en-GB"/>
         </w:rPr>
-        <w:t xml:space="preserve">observed chemistry and ecology data. </w:t>
-      </w:r>
-      <w:r>
-        <w:rPr>
-          <w:lang w:val="en-GB"/>
-        </w:rPr>
-        <w:t xml:space="preserve">Probably best done from </w:t>
-      </w:r>
-      <w:r>
-        <w:rPr>
-          <w:lang w:val="en-GB"/>
-        </w:rPr>
-        <w:t>NIVABase (see James’ nivapy python package for convenience functions to do this</w:t>
-      </w:r>
-      <w:r>
-        <w:rPr>
-          <w:lang w:val="en-GB"/>
-        </w:rPr>
-        <w:t>)</w:t>
+        <w:t>observed chemistry and ecology data</w:t>
+      </w:r>
+      <w:r>
+        <w:rPr>
+          <w:lang w:val="en-GB"/>
+        </w:rPr>
+        <w:t xml:space="preserve">, stored here: </w:t>
+      </w:r>
+      <w:r>
+        <w:rPr>
+          <w:lang w:val="en-GB"/>
+        </w:rPr>
+        <w:t>GitHub\WATExR\Norway_Morsa\Data\Observed_Chem_Ecol</w:t>
       </w:r>
       <w:r>
         <w:rPr>
@@ -1269,120 +1383,6 @@
         </w:rPr>
         <w:t xml:space="preserve"> </w:t>
       </w:r>
-      <w:r>
-        <w:rPr>
-          <w:lang w:val="en-GB"/>
-        </w:rPr>
-        <w:t xml:space="preserve">if we’re only installing locally; </w:t>
-      </w:r>
-      <w:r>
-        <w:rPr>
-          <w:lang w:val="en-GB"/>
-        </w:rPr>
-        <w:t xml:space="preserve">or </w:t>
-      </w:r>
-      <w:r>
-        <w:rPr>
-          <w:lang w:val="en-GB"/>
-        </w:rPr>
-        <w:t>perhaps from vannmiljø</w:t>
-      </w:r>
-      <w:r>
-        <w:rPr>
-          <w:lang w:val="en-GB"/>
-        </w:rPr>
-        <w:t xml:space="preserve"> if that’s easy (I don’t think it is)</w:t>
-      </w:r>
-      <w:r>
-        <w:rPr>
-          <w:lang w:val="en-GB"/>
-        </w:rPr>
-        <w:t xml:space="preserve">. </w:t>
-      </w:r>
-      <w:r>
-        <w:rPr>
-          <w:lang w:val="en-GB"/>
-        </w:rPr>
-        <w:t xml:space="preserve">The safest thing </w:t>
-      </w:r>
-      <w:r>
-        <w:rPr>
-          <w:lang w:val="en-GB"/>
-        </w:rPr>
-        <w:t>might</w:t>
-      </w:r>
-      <w:r>
-        <w:rPr>
-          <w:lang w:val="en-GB"/>
-        </w:rPr>
-        <w:t xml:space="preserve"> be to </w:t>
-      </w:r>
-      <w:r>
-        <w:rPr>
-          <w:lang w:val="en-GB"/>
-        </w:rPr>
-        <w:t>extract the data we want from NIVABase locally once a year and store it in a csv next to the scripts</w:t>
-      </w:r>
-      <w:r>
-        <w:rPr>
-          <w:lang w:val="en-GB"/>
-        </w:rPr>
-        <w:t>:</w:t>
-      </w:r>
-    </w:p>
-    <w:p>
-      <w:pPr>
-        <w:pStyle w:val="ListParagraph"/>
-        <w:numPr>
-          <w:ilvl w:val="2"/>
-          <w:numId w:val="1"/>
-        </w:numPr>
-        <w:rPr>
-          <w:lang w:val="en-GB"/>
-        </w:rPr>
-      </w:pPr>
-      <w:r>
-        <w:rPr>
-          <w:lang w:val="en-GB"/>
-        </w:rPr>
-        <w:t>From Station ID xxx</w:t>
-      </w:r>
-    </w:p>
-    <w:p>
-      <w:pPr>
-        <w:pStyle w:val="ListParagraph"/>
-        <w:numPr>
-          <w:ilvl w:val="2"/>
-          <w:numId w:val="1"/>
-        </w:numPr>
-        <w:rPr>
-          <w:lang w:val="en-GB"/>
-        </w:rPr>
-      </w:pPr>
-      <w:r>
-        <w:rPr>
-          <w:lang w:val="en-GB"/>
-        </w:rPr>
-        <w:t>Variables: xxx</w:t>
-      </w:r>
-    </w:p>
-    <w:p>
-      <w:pPr>
-        <w:pStyle w:val="ListParagraph"/>
-        <w:numPr>
-          <w:ilvl w:val="2"/>
-          <w:numId w:val="1"/>
-        </w:numPr>
-        <w:rPr>
-          <w:lang w:val="en-GB"/>
-        </w:rPr>
-      </w:pPr>
-      <w:r>
-        <w:rPr>
-          <w:lang w:val="en-GB"/>
-        </w:rPr>
-        <w:t>Time period: 1981 - present</w:t>
-      </w:r>
     </w:p>
     <w:p>
       <w:pPr>
@@ -1399,31 +1399,7 @@
         <w:rPr>
           <w:lang w:val="en-GB"/>
         </w:rPr>
-        <w:t>Full time series will be compared to observations, so write to e.g. csv if not done already</w:t>
-      </w:r>
-    </w:p>
-    <w:p>
-      <w:pPr>
-        <w:pStyle w:val="ListParagraph"/>
-        <w:numPr>
-          <w:ilvl w:val="1"/>
-          <w:numId w:val="1"/>
-        </w:numPr>
-        <w:rPr>
-          <w:lang w:val="en-GB"/>
-        </w:rPr>
-      </w:pPr>
-      <w:r>
-        <w:rPr>
-          <w:lang w:val="en-GB"/>
-        </w:rPr>
-        <w:t>Calculate m</w:t>
-      </w:r>
-      <w:r>
-        <w:rPr>
-          <w:lang w:val="en-GB"/>
-        </w:rPr>
-        <w:t>ean water chemistry for the previous summer (concentrations of TP, chl-a, cyanobacterial biovolume, lake colour)</w:t>
+        <w:t>Calculate mean water chemistry for the previous summer (concentrations of TP, chl-a, cyanobacterial biovolume, lake colour)</w:t>
       </w:r>
     </w:p>
     <w:p>
@@ -1589,67 +1565,7 @@
         <w:rPr>
           <w:lang w:val="en-GB"/>
         </w:rPr>
-        <w:t xml:space="preserve">Data for forecasting: </w:t>
-      </w:r>
-      <w:r>
-        <w:rPr>
-          <w:lang w:val="en-GB"/>
-        </w:rPr>
-        <w:t>Want all the below to work for any of the met.no data, ERA-Interim (and ERA5 in the future), seasonal forecast data. Could have a</w:t>
-      </w:r>
-      <w:r>
-        <w:rPr>
-          <w:lang w:val="en-GB"/>
-        </w:rPr>
-        <w:t xml:space="preserve"> user-</w:t>
-      </w:r>
-      <w:r>
-        <w:rPr>
-          <w:lang w:val="en-GB"/>
-        </w:rPr>
-        <w:t xml:space="preserve">option </w:t>
-      </w:r>
-      <w:r>
-        <w:rPr>
-          <w:lang w:val="en-GB"/>
-        </w:rPr>
-        <w:t xml:space="preserve">describing </w:t>
-      </w:r>
-      <w:r>
-        <w:rPr>
-          <w:lang w:val="en-GB"/>
-        </w:rPr>
-        <w:t>the dataset you</w:t>
-      </w:r>
-      <w:r>
-        <w:rPr>
-          <w:lang w:val="en-GB"/>
-        </w:rPr>
-        <w:t xml:space="preserve"> want to</w:t>
-      </w:r>
-      <w:r>
-        <w:rPr>
-          <w:lang w:val="en-GB"/>
-        </w:rPr>
-        <w:t xml:space="preserve"> us</w:t>
-      </w:r>
-      <w:r>
-        <w:rPr>
-          <w:lang w:val="en-GB"/>
-        </w:rPr>
-        <w:t>e</w:t>
-      </w:r>
-      <w:r>
-        <w:rPr>
-          <w:lang w:val="en-GB"/>
-        </w:rPr>
-        <w:t>, and if it’s the seasonal forecast data then the data structures for storage of results will have to take ensemble member into account too</w:t>
-      </w:r>
-      <w:r>
-        <w:rPr>
-          <w:lang w:val="en-GB"/>
-        </w:rPr>
-        <w:t>.</w:t>
+        <w:t>Data for forecasting: Want all the below to work for any of the met.no data, ERA-Interim (and ERA5 in the future), seasonal forecast data. Could have a user-option describing the dataset you want to use, and if it’s the seasonal forecast data then the data structures for storage of results will have to take ensemble member into account too.</w:t>
       </w:r>
     </w:p>
     <w:p>
@@ -2214,31 +2130,7 @@
         <w:rPr>
           <w:lang w:val="en-GB"/>
         </w:rPr>
-        <w:t>(</w:t>
-      </w:r>
-      <w:r>
-        <w:rPr>
-          <w:lang w:val="en-GB"/>
-        </w:rPr>
-        <w:t xml:space="preserve">Also </w:t>
-      </w:r>
-      <w:r>
-        <w:rPr>
-          <w:lang w:val="en-GB"/>
-        </w:rPr>
-        <w:t xml:space="preserve">want tercile plots &amp; stats comparing seasonal forecast and met.no observed </w:t>
-      </w:r>
-      <w:r>
-        <w:rPr>
-          <w:lang w:val="en-GB"/>
-        </w:rPr>
-        <w:t>precipitation, temperature and wind speed</w:t>
-      </w:r>
-      <w:r>
-        <w:rPr>
-          <w:lang w:val="en-GB"/>
-        </w:rPr>
-        <w:t>)</w:t>
+        <w:t>(Also want tercile plots &amp; stats comparing seasonal forecast and met.no observed precipitation, temperature and wind speed)</w:t>
       </w:r>
     </w:p>
     <w:p>
@@ -2979,13 +2871,7 @@
         <w:rPr>
           <w:lang w:val="en-GB"/>
         </w:rPr>
-        <w:t>Read in the historic features used to create the BBN</w:t>
-      </w:r>
-      <w:r>
-        <w:rPr>
-          <w:lang w:val="en-GB"/>
-        </w:rPr>
-        <w:t>, updating with any more recent data</w:t>
+        <w:t>Read in the historic features used to create the BBN, updating with any more recent data</w:t>
       </w:r>
     </w:p>
     <w:p>
@@ -3280,8 +3166,6 @@
         </w:rPr>
         <w:t>, but without the time series plots</w:t>
       </w:r>
-      <w:bookmarkStart w:id="0" w:name="_GoBack"/>
-      <w:bookmarkEnd w:id="0"/>
       <w:r>
         <w:rPr>
           <w:lang w:val="en-GB"/>

</xml_diff>

<commit_message>
Updated observed met and lake chemistry to include 2018
Met.no data was re-downloaded (JLG). NOTE: historic data (pre 2018) differs from the previous download. This new data (file labelled _v2) should be used from now on. 'Readme' created for met data to explain differences and keep track of data source.
Met data now has columns for different areal averages (catchment vs lake), which will require code reading this data to be updated.
</commit_message>
<xml_diff>
--- a/Norway_Morsa/WATExR tool suggested workflow.docx
+++ b/Norway_Morsa/WATExR tool suggested workflow.docx
@@ -136,6 +136,7 @@
               <w:tag w:val="goog_rdk_5"/>
               <w:id w:val="-289900991"/>
             </w:sdtPr>
+            <w:sdtEndPr/>
             <w:sdtContent>
               <w:p>
                 <w:pPr>
@@ -178,6 +179,7 @@
               <w:tag w:val="goog_rdk_6"/>
               <w:id w:val="-63577485"/>
             </w:sdtPr>
+            <w:sdtEndPr/>
             <w:sdtContent>
               <w:p>
                 <w:pPr>
@@ -222,6 +224,7 @@
               <w:tag w:val="goog_rdk_7"/>
               <w:id w:val="-834992703"/>
             </w:sdtPr>
+            <w:sdtEndPr/>
             <w:sdtContent>
               <w:p>
                 <w:pPr>
@@ -264,6 +267,7 @@
               <w:tag w:val="goog_rdk_8"/>
               <w:id w:val="384224826"/>
             </w:sdtPr>
+            <w:sdtEndPr/>
             <w:sdtContent>
               <w:p>
                 <w:pPr>
@@ -353,6 +357,7 @@
               <w:tag w:val="goog_rdk_9"/>
               <w:id w:val="-507828444"/>
             </w:sdtPr>
+            <w:sdtEndPr/>
             <w:sdtContent>
               <w:p>
                 <w:pPr>
@@ -389,6 +394,7 @@
               <w:tag w:val="goog_rdk_10"/>
               <w:id w:val="-428047522"/>
             </w:sdtPr>
+            <w:sdtEndPr/>
             <w:sdtContent>
               <w:p>
                 <w:pPr>
@@ -425,6 +431,7 @@
               <w:tag w:val="goog_rdk_11"/>
               <w:id w:val="383222569"/>
             </w:sdtPr>
+            <w:sdtEndPr/>
             <w:sdtContent>
               <w:p>
                 <w:pPr>
@@ -461,6 +468,7 @@
               <w:tag w:val="goog_rdk_12"/>
               <w:id w:val="391163572"/>
             </w:sdtPr>
+            <w:sdtEndPr/>
             <w:sdtContent>
               <w:p>
                 <w:pPr>
@@ -521,6 +529,7 @@
               <w:tag w:val="goog_rdk_13"/>
               <w:id w:val="-2059074376"/>
             </w:sdtPr>
+            <w:sdtEndPr/>
             <w:sdtContent>
               <w:p>
                 <w:pPr>
@@ -574,8 +583,14 @@
                 <w:between w:val="nil"/>
               </w:pBdr>
               <w:spacing w:after="0" w:line="240" w:lineRule="auto"/>
+              <w:rPr>
+                <w:lang w:val="en-GB"/>
+              </w:rPr>
             </w:pPr>
             <w:r>
+              <w:rPr>
+                <w:lang w:val="en-GB"/>
+              </w:rPr>
               <w:t>Met (rain, pptn, wind)</w:t>
             </w:r>
           </w:p>
@@ -590,8 +605,14 @@
                 <w:between w:val="nil"/>
               </w:pBdr>
               <w:spacing w:after="0" w:line="240" w:lineRule="auto"/>
+              <w:rPr>
+                <w:lang w:val="en-GB"/>
+              </w:rPr>
             </w:pPr>
             <w:r>
+              <w:rPr>
+                <w:lang w:val="en-GB"/>
+              </w:rPr>
               <w:t>Lake chem + ecol</w:t>
             </w:r>
           </w:p>
@@ -614,6 +635,7 @@
               <w:tag w:val="goog_rdk_14"/>
               <w:id w:val="1356768976"/>
             </w:sdtPr>
+            <w:sdtEndPr/>
             <w:sdtContent>
               <w:p>
                 <w:pPr>
@@ -650,6 +672,7 @@
               <w:tag w:val="goog_rdk_15"/>
               <w:id w:val="-776950721"/>
             </w:sdtPr>
+            <w:sdtEndPr/>
             <w:sdtContent>
               <w:p>
                 <w:pPr>
@@ -686,6 +709,7 @@
               <w:tag w:val="goog_rdk_16"/>
               <w:id w:val="1360864979"/>
             </w:sdtPr>
+            <w:sdtEndPr/>
             <w:sdtContent>
               <w:p>
                 <w:pPr>
@@ -735,13 +759,7 @@
               <w:rPr>
                 <w:lang w:val="en-GB"/>
               </w:rPr>
-              <w:t xml:space="preserve">May-June: </w:t>
-            </w:r>
-            <w:r>
-              <w:rPr>
-                <w:lang w:val="en-GB"/>
-              </w:rPr>
-              <w:t xml:space="preserve">ERA-interim </w:t>
+              <w:t xml:space="preserve">May-June: ERA-interim </w:t>
             </w:r>
             <w:r>
               <w:rPr>
@@ -779,6 +797,7 @@
               <w:tag w:val="goog_rdk_18"/>
               <w:id w:val="1207145885"/>
             </w:sdtPr>
+            <w:sdtEndPr/>
             <w:sdtContent>
               <w:p>
                 <w:pPr>
@@ -877,6 +896,7 @@
               <w:tag w:val="goog_rdk_19"/>
               <w:id w:val="-67421999"/>
             </w:sdtPr>
+            <w:sdtEndPr/>
             <w:sdtContent>
               <w:p>
                 <w:pPr>
@@ -913,6 +933,7 @@
               <w:tag w:val="goog_rdk_20"/>
               <w:id w:val="-267323777"/>
             </w:sdtPr>
+            <w:sdtEndPr/>
             <w:sdtContent>
               <w:p>
                 <w:pPr>
@@ -949,6 +970,7 @@
               <w:tag w:val="goog_rdk_21"/>
               <w:id w:val="-644661689"/>
             </w:sdtPr>
+            <w:sdtEndPr/>
             <w:sdtContent>
               <w:p>
                 <w:pPr>
@@ -985,6 +1007,7 @@
               <w:tag w:val="goog_rdk_22"/>
               <w:id w:val="2045474725"/>
             </w:sdtPr>
+            <w:sdtEndPr/>
             <w:sdtContent>
               <w:p>
                 <w:pPr>
@@ -1012,6 +1035,7 @@
                     <w:tag w:val="goog_rdk_23"/>
                     <w:id w:val="1167747548"/>
                   </w:sdtPr>
+                  <w:sdtEndPr/>
                   <w:sdtContent>
                     <w:r>
                       <w:t>*</w:t>
@@ -1067,6 +1091,7 @@
               <w:tag w:val="goog_rdk_24"/>
               <w:id w:val="2047414573"/>
             </w:sdtPr>
+            <w:sdtEndPr/>
             <w:sdtContent>
               <w:p>
                 <w:pPr>
@@ -1103,6 +1128,7 @@
               <w:tag w:val="goog_rdk_25"/>
               <w:id w:val="921381212"/>
             </w:sdtPr>
+            <w:sdtEndPr/>
             <w:sdtContent>
               <w:p>
                 <w:pPr>
@@ -1139,6 +1165,7 @@
               <w:tag w:val="goog_rdk_26"/>
               <w:id w:val="-260989930"/>
             </w:sdtPr>
+            <w:sdtEndPr/>
             <w:sdtContent>
               <w:p>
                 <w:pPr>
@@ -1175,6 +1202,7 @@
               <w:tag w:val="goog_rdk_27"/>
               <w:id w:val="1431465681"/>
             </w:sdtPr>
+            <w:sdtEndPr/>
             <w:sdtContent>
               <w:p>
                 <w:pPr>
@@ -1550,19 +1578,7 @@
         <w:rPr>
           <w:lang w:val="en-GB"/>
         </w:rPr>
-        <w:t>Hindcast experiments are described in a document in the WATExR Dropbox folder (…\</w:t>
-      </w:r>
-      <w:r>
-        <w:rPr>
-          <w:lang w:val="en-GB"/>
-        </w:rPr>
-        <w:t>Dropbox\WATExR\WP4_Assessment\Draft_Protocol_WATExR_hindcast_runs_v3.docx</w:t>
-      </w:r>
-      <w:r>
-        <w:rPr>
-          <w:lang w:val="en-GB"/>
-        </w:rPr>
-        <w:t>). They can be broken into the following 3 tasks:</w:t>
+        <w:t>Hindcast experiments are described in a document in the WATExR Dropbox folder (…\Dropbox\WATExR\WP4_Assessment\Draft_Protocol_WATExR_hindcast_runs_v3.docx). They can be broken into the following 3 tasks:</w:t>
       </w:r>
     </w:p>
     <w:p>
@@ -1979,7 +1995,7 @@
           <w:color w:val="000000"/>
           <w:lang w:val="en-GB"/>
         </w:rPr>
-        <w:t>b</w:t>
+        <w:t xml:space="preserve">both </w:t>
       </w:r>
       <w:r>
         <w:rPr>
@@ -1987,7 +2003,7 @@
           <w:color w:val="000000"/>
           <w:lang w:val="en-GB"/>
         </w:rPr>
-        <w:t xml:space="preserve">oth </w:t>
+        <w:t>b</w:t>
       </w:r>
       <w:r>
         <w:rPr>
@@ -1995,23 +2011,7 @@
           <w:color w:val="000000"/>
           <w:lang w:val="en-GB"/>
         </w:rPr>
-        <w:t>b</w:t>
-      </w:r>
-      <w:r>
-        <w:rPr>
-          <w:rFonts w:ascii="Calibri" w:eastAsia="Calibri" w:hAnsi="Calibri" w:cs="Calibri"/>
-          <w:color w:val="000000"/>
-          <w:lang w:val="en-GB"/>
-        </w:rPr>
-        <w:t>ias-corrected</w:t>
-      </w:r>
-      <w:r>
-        <w:rPr>
-          <w:rFonts w:ascii="Calibri" w:eastAsia="Calibri" w:hAnsi="Calibri" w:cs="Calibri"/>
-          <w:color w:val="000000"/>
-          <w:lang w:val="en-GB"/>
-        </w:rPr>
-        <w:t>)</w:t>
+        <w:t>ias-corrected)</w:t>
       </w:r>
       <w:r>
         <w:rPr>
@@ -3018,6 +3018,8 @@
         </w:rPr>
         <w:t>orsa catchment</w:t>
       </w:r>
+      <w:bookmarkStart w:id="0" w:name="_GoBack"/>
+      <w:bookmarkEnd w:id="0"/>
     </w:p>
     <w:p>
       <w:pPr>
@@ -3057,7 +3059,31 @@
               <w:color w:val="000000"/>
               <w:lang w:val="en-GB"/>
             </w:rPr>
-            <w:t>ygge airport:</w:t>
+            <w:t>ygge airport</w:t>
+          </w:r>
+          <w:r>
+            <w:rPr>
+              <w:rFonts w:ascii="Calibri" w:eastAsia="Calibri" w:hAnsi="Calibri" w:cs="Calibri"/>
+              <w:color w:val="000000"/>
+              <w:lang w:val="en-GB"/>
+            </w:rPr>
+            <w:t xml:space="preserve"> (downloaded to </w:t>
+          </w:r>
+          <w:r>
+            <w:rPr>
+              <w:rFonts w:ascii="Calibri" w:eastAsia="Calibri" w:hAnsi="Calibri" w:cs="Calibri"/>
+              <w:color w:val="000000"/>
+              <w:lang w:val="en-GB"/>
+            </w:rPr>
+            <w:t xml:space="preserve">Dec </w:t>
+          </w:r>
+          <w:r>
+            <w:rPr>
+              <w:rFonts w:ascii="Calibri" w:eastAsia="Calibri" w:hAnsi="Calibri" w:cs="Calibri"/>
+              <w:color w:val="000000"/>
+              <w:lang w:val="en-GB"/>
+            </w:rPr>
+            <w:t>2019)</w:t>
           </w:r>
         </w:sdtContent>
       </w:sdt>
@@ -3815,8 +3841,8 @@
           <w:lang w:val="en-GB" w:eastAsia="en-GB"/>
         </w:rPr>
       </w:pPr>
-      <w:bookmarkStart w:id="0" w:name="_heading=h.gjdgxs" w:colFirst="0" w:colLast="0"/>
-      <w:bookmarkEnd w:id="0"/>
+      <w:bookmarkStart w:id="1" w:name="_heading=h.gjdgxs" w:colFirst="0" w:colLast="0"/>
+      <w:bookmarkEnd w:id="1"/>
       <w:r>
         <w:rPr>
           <w:rFonts w:eastAsia="Times New Roman" w:cs="Calibri"/>
@@ -3993,14 +4019,7 @@
           <w:rFonts w:eastAsia="Times New Roman" w:cs="Calibri"/>
           <w:lang w:val="en-GB" w:eastAsia="en-GB"/>
         </w:rPr>
-        <w:t xml:space="preserve">April, </w:t>
-      </w:r>
-      <w:r>
-        <w:rPr>
-          <w:rFonts w:eastAsia="Times New Roman" w:cs="Calibri"/>
-          <w:lang w:val="en-GB" w:eastAsia="en-GB"/>
-        </w:rPr>
-        <w:t>May-Jul</w:t>
+        <w:t>April, May-Jul</w:t>
       </w:r>
     </w:p>
     <w:p>
@@ -4037,14 +4056,7 @@
           <w:rFonts w:eastAsia="Times New Roman" w:cs="Calibri"/>
           <w:lang w:val="en-GB" w:eastAsia="en-GB"/>
         </w:rPr>
-        <w:t xml:space="preserve">Jul, </w:t>
-      </w:r>
-      <w:r>
-        <w:rPr>
-          <w:rFonts w:eastAsia="Times New Roman" w:cs="Calibri"/>
-          <w:lang w:val="en-GB" w:eastAsia="en-GB"/>
-        </w:rPr>
-        <w:t>Aug-Oct</w:t>
+        <w:t>Jul, Aug-Oct</w:t>
       </w:r>
     </w:p>
     <w:p>
@@ -4067,21 +4079,7 @@
           <w:rFonts w:eastAsia="Times New Roman"/>
           <w:lang w:val="en-GB" w:eastAsia="en-GB"/>
         </w:rPr>
-        <w:t xml:space="preserve">Winter: </w:t>
-      </w:r>
-      <w:r>
-        <w:rPr>
-          <w:rFonts w:eastAsia="Times New Roman"/>
-          <w:lang w:val="en-GB" w:eastAsia="en-GB"/>
-        </w:rPr>
-        <w:t xml:space="preserve">Oct, </w:t>
-      </w:r>
-      <w:r>
-        <w:rPr>
-          <w:rFonts w:eastAsia="Times New Roman"/>
-          <w:lang w:val="en-GB" w:eastAsia="en-GB"/>
-        </w:rPr>
-        <w:t>Nov-Jan</w:t>
+        <w:t>Winter: Oct, Nov-Jan</w:t>
       </w:r>
     </w:p>
     <w:p>
@@ -4104,21 +4102,7 @@
           <w:rFonts w:eastAsia="Times New Roman"/>
           <w:lang w:val="en-GB" w:eastAsia="en-GB"/>
         </w:rPr>
-        <w:t xml:space="preserve">Spring: </w:t>
-      </w:r>
-      <w:r>
-        <w:rPr>
-          <w:rFonts w:eastAsia="Times New Roman"/>
-          <w:lang w:val="en-GB" w:eastAsia="en-GB"/>
-        </w:rPr>
-        <w:t xml:space="preserve">Jan, </w:t>
-      </w:r>
-      <w:r>
-        <w:rPr>
-          <w:rFonts w:eastAsia="Times New Roman"/>
-          <w:lang w:val="en-GB" w:eastAsia="en-GB"/>
-        </w:rPr>
-        <w:t>Feb-Apr</w:t>
+        <w:t>Spring: Jan, Feb-Apr</w:t>
       </w:r>
     </w:p>
     <w:p>
@@ -7289,8 +7273,6 @@
         </w:rPr>
         <w:t>and there are lots of barriers to stakeholder use (esp. installation issues). So this is low priority for us. Could be explored though if people show easy, user-friendly ways of setting up R/Python together within QGIS at Magdeburg in autumn 2019.</w:t>
       </w:r>
-      <w:bookmarkStart w:id="1" w:name="_GoBack"/>
-      <w:bookmarkEnd w:id="1"/>
     </w:p>
     <w:sectPr>
       <w:pgSz w:w="11906" w:h="16838"/>

</xml_diff>